<commit_message>
airflow schema added in psql command
</commit_message>
<xml_diff>
--- a/ProgressTracker.docx
+++ b/ProgressTracker.docx
@@ -89,7 +89,7 @@
             </w:rPr>
             <w:fldChar w:fldCharType="separate"/>
           </w:r>
-          <w:hyperlink w:anchor="_Toc219803618" w:history="1">
+          <w:hyperlink w:anchor="_Toc220479460" w:history="1">
             <w:r>
               <w:rPr>
                 <w:rStyle w:val="Hyperlink"/>
@@ -119,7 +119,7 @@
                 <w:noProof/>
                 <w:webHidden/>
               </w:rPr>
-              <w:instrText xml:space="preserve"> PAGEREF _Toc219803618 \h </w:instrText>
+              <w:instrText xml:space="preserve"> PAGEREF _Toc220479460 \h </w:instrText>
             </w:r>
             <w:r>
               <w:rPr>
@@ -161,7 +161,7 @@
               <w:noProof/>
             </w:rPr>
           </w:pPr>
-          <w:hyperlink w:anchor="_Toc219803619" w:history="1">
+          <w:hyperlink w:anchor="_Toc220479461" w:history="1">
             <w:r>
               <w:rPr>
                 <w:rStyle w:val="Hyperlink"/>
@@ -191,7 +191,7 @@
                 <w:noProof/>
                 <w:webHidden/>
               </w:rPr>
-              <w:instrText xml:space="preserve"> PAGEREF _Toc219803619 \h </w:instrText>
+              <w:instrText xml:space="preserve"> PAGEREF _Toc220479461 \h </w:instrText>
             </w:r>
             <w:r>
               <w:rPr>
@@ -233,7 +233,7 @@
               <w:noProof/>
             </w:rPr>
           </w:pPr>
-          <w:hyperlink w:anchor="_Toc219803620" w:history="1">
+          <w:hyperlink w:anchor="_Toc220479462" w:history="1">
             <w:r>
               <w:rPr>
                 <w:rStyle w:val="Hyperlink"/>
@@ -263,7 +263,7 @@
                 <w:noProof/>
                 <w:webHidden/>
               </w:rPr>
-              <w:instrText xml:space="preserve"> PAGEREF _Toc219803620 \h </w:instrText>
+              <w:instrText xml:space="preserve"> PAGEREF _Toc220479462 \h </w:instrText>
             </w:r>
             <w:r>
               <w:rPr>
@@ -305,7 +305,7 @@
               <w:noProof/>
             </w:rPr>
           </w:pPr>
-          <w:hyperlink w:anchor="_Toc219803621" w:history="1">
+          <w:hyperlink w:anchor="_Toc220479463" w:history="1">
             <w:r>
               <w:rPr>
                 <w:rStyle w:val="Hyperlink"/>
@@ -335,7 +335,7 @@
                 <w:noProof/>
                 <w:webHidden/>
               </w:rPr>
-              <w:instrText xml:space="preserve"> PAGEREF _Toc219803621 \h </w:instrText>
+              <w:instrText xml:space="preserve"> PAGEREF _Toc220479463 \h </w:instrText>
             </w:r>
             <w:r>
               <w:rPr>
@@ -377,7 +377,7 @@
               <w:noProof/>
             </w:rPr>
           </w:pPr>
-          <w:hyperlink w:anchor="_Toc219803622" w:history="1">
+          <w:hyperlink w:anchor="_Toc220479464" w:history="1">
             <w:r>
               <w:rPr>
                 <w:rStyle w:val="Hyperlink"/>
@@ -386,7 +386,7 @@
                 <w:bCs/>
                 <w:noProof/>
               </w:rPr>
-              <w:t>Sprint 6: Tree Integration to Main Framework, Sentiment Analysis, &amp; Tree Visualization (Current)</w:t>
+              <w:t>Sprint 6: Tree Integration to Main Framework, Sentiment Analysis, &amp; Tree Visualization</w:t>
             </w:r>
             <w:r>
               <w:rPr>
@@ -407,7 +407,7 @@
                 <w:noProof/>
                 <w:webHidden/>
               </w:rPr>
-              <w:instrText xml:space="preserve"> PAGEREF _Toc219803622 \h </w:instrText>
+              <w:instrText xml:space="preserve"> PAGEREF _Toc220479464 \h </w:instrText>
             </w:r>
             <w:r>
               <w:rPr>
@@ -440,6 +440,78 @@
         </w:p>
         <w:p>
           <w:pPr>
+            <w:pStyle w:val="TOC1"/>
+            <w:tabs>
+              <w:tab w:val="right" w:leader="dot" w:pos="9350"/>
+            </w:tabs>
+            <w:rPr>
+              <w:rFonts w:eastAsiaTheme="minorEastAsia"/>
+              <w:noProof/>
+            </w:rPr>
+          </w:pPr>
+          <w:hyperlink w:anchor="_Toc220479465" w:history="1">
+            <w:r>
+              <w:rPr>
+                <w:rStyle w:val="Hyperlink"/>
+                <w:rFonts w:ascii="Times New Roman" w:hAnsi="Times New Roman" w:cs="Times New Roman"/>
+                <w:b/>
+                <w:bCs/>
+                <w:noProof/>
+              </w:rPr>
+              <w:t>Sprint 7: Saving Tree &amp; Pruning Tree, Interactive Tree Creation, Word Sentiment Visualized, &amp; Pre-Processing Issues (Current)</w:t>
+            </w:r>
+            <w:r>
+              <w:rPr>
+                <w:noProof/>
+                <w:webHidden/>
+              </w:rPr>
+              <w:tab/>
+            </w:r>
+            <w:r>
+              <w:rPr>
+                <w:noProof/>
+                <w:webHidden/>
+              </w:rPr>
+              <w:fldChar w:fldCharType="begin"/>
+            </w:r>
+            <w:r>
+              <w:rPr>
+                <w:noProof/>
+                <w:webHidden/>
+              </w:rPr>
+              <w:instrText xml:space="preserve"> PAGEREF _Toc220479465 \h </w:instrText>
+            </w:r>
+            <w:r>
+              <w:rPr>
+                <w:noProof/>
+                <w:webHidden/>
+              </w:rPr>
+            </w:r>
+            <w:r>
+              <w:rPr>
+                <w:noProof/>
+                <w:webHidden/>
+              </w:rPr>
+              <w:fldChar w:fldCharType="separate"/>
+            </w:r>
+            <w:r>
+              <w:rPr>
+                <w:noProof/>
+                <w:webHidden/>
+              </w:rPr>
+              <w:t>4</w:t>
+            </w:r>
+            <w:r>
+              <w:rPr>
+                <w:noProof/>
+                <w:webHidden/>
+              </w:rPr>
+              <w:fldChar w:fldCharType="end"/>
+            </w:r>
+          </w:hyperlink>
+        </w:p>
+        <w:p>
+          <w:pPr>
             <w:spacing w:line="360" w:lineRule="auto"/>
             <w:contextualSpacing/>
           </w:pPr>
@@ -675,17 +747,6 @@
     </w:p>
     <w:p>
       <w:pPr>
-        <w:spacing w:line="360" w:lineRule="auto"/>
-        <w:contextualSpacing/>
-        <w:rPr>
-          <w:rFonts w:ascii="Times New Roman" w:hAnsi="Times New Roman" w:cs="Times New Roman"/>
-          <w:b/>
-          <w:bCs/>
-        </w:rPr>
-      </w:pPr>
-    </w:p>
-    <w:p>
-      <w:pPr>
         <w:pStyle w:val="Heading1"/>
         <w:rPr>
           <w:rFonts w:ascii="Times New Roman" w:hAnsi="Times New Roman" w:cs="Times New Roman"/>
@@ -696,7 +757,7 @@
           <w:szCs w:val="32"/>
         </w:rPr>
       </w:pPr>
-      <w:bookmarkStart w:id="0" w:name="_Toc219803618"/>
+      <w:bookmarkStart w:id="0" w:name="_Toc220479460"/>
       <w:r>
         <w:rPr>
           <w:rFonts w:ascii="Times New Roman" w:hAnsi="Times New Roman" w:cs="Times New Roman"/>
@@ -729,13 +790,95 @@
           <w:b/>
           <w:bCs/>
         </w:rPr>
-        <w:t>Focus:</w:t>
-      </w:r>
-      <w:r>
-        <w:rPr>
-          <w:rFonts w:ascii="Times New Roman" w:hAnsi="Times New Roman" w:cs="Times New Roman"/>
-        </w:rPr>
-        <w:t xml:space="preserve"> Building the "backbone" of the application.</w:t>
+        <w:t xml:space="preserve">Time: Sprint 1 </w:t>
+      </w:r>
+      <w:r>
+        <w:rPr>
+          <w:rFonts w:ascii="Times New Roman" w:hAnsi="Times New Roman" w:cs="Times New Roman"/>
+          <w:b/>
+          <w:bCs/>
+        </w:rPr>
+        <w:t>–</w:t>
+      </w:r>
+      <w:r>
+        <w:rPr>
+          <w:rFonts w:ascii="Times New Roman" w:hAnsi="Times New Roman" w:cs="Times New Roman"/>
+          <w:b/>
+          <w:bCs/>
+        </w:rPr>
+        <w:t xml:space="preserve"> </w:t>
+      </w:r>
+      <w:r>
+        <w:rPr>
+          <w:rFonts w:ascii="Times New Roman" w:hAnsi="Times New Roman" w:cs="Times New Roman"/>
+          <w:b/>
+          <w:bCs/>
+        </w:rPr>
+        <w:t>(</w:t>
+      </w:r>
+      <w:r>
+        <w:rPr>
+          <w:rFonts w:ascii="Times New Roman" w:hAnsi="Times New Roman" w:cs="Times New Roman"/>
+          <w:b/>
+          <w:bCs/>
+        </w:rPr>
+        <w:t xml:space="preserve">Dec </w:t>
+      </w:r>
+      <w:r>
+        <w:rPr>
+          <w:rFonts w:ascii="Times New Roman" w:hAnsi="Times New Roman" w:cs="Times New Roman"/>
+          <w:b/>
+          <w:bCs/>
+        </w:rPr>
+        <w:t xml:space="preserve">16 </w:t>
+      </w:r>
+      <w:r>
+        <w:rPr>
+          <w:rFonts w:ascii="Times New Roman" w:hAnsi="Times New Roman" w:cs="Times New Roman"/>
+          <w:b/>
+          <w:bCs/>
+        </w:rPr>
+        <w:t>– Dec 23</w:t>
+      </w:r>
+      <w:r>
+        <w:rPr>
+          <w:rFonts w:ascii="Times New Roman" w:hAnsi="Times New Roman" w:cs="Times New Roman"/>
+          <w:b/>
+          <w:bCs/>
+        </w:rPr>
+        <w:t>) &amp; Sprint 2 – (</w:t>
+      </w:r>
+      <w:r>
+        <w:rPr>
+          <w:rFonts w:ascii="Times New Roman" w:hAnsi="Times New Roman" w:cs="Times New Roman"/>
+          <w:b/>
+          <w:bCs/>
+        </w:rPr>
+        <w:t>Dec</w:t>
+      </w:r>
+      <w:r>
+        <w:rPr>
+          <w:rFonts w:ascii="Times New Roman" w:hAnsi="Times New Roman" w:cs="Times New Roman"/>
+          <w:b/>
+          <w:bCs/>
+        </w:rPr>
+        <w:t xml:space="preserve"> 23</w:t>
+      </w:r>
+      <w:r>
+        <w:rPr>
+          <w:rFonts w:ascii="Times New Roman" w:hAnsi="Times New Roman" w:cs="Times New Roman"/>
+          <w:b/>
+          <w:bCs/>
+        </w:rPr>
+        <w:t xml:space="preserve"> – Dec 30</w:t>
+      </w:r>
+      <w:r>
+        <w:rPr>
+          <w:rFonts w:ascii="Times New Roman" w:hAnsi="Times New Roman" w:cs="Times New Roman"/>
+          <w:b/>
+          <w:bCs/>
+        </w:rPr>
+        <w:t xml:space="preserve">) </w:t>
       </w:r>
     </w:p>
     <w:p>
@@ -756,6 +899,33 @@
           <w:b/>
           <w:bCs/>
         </w:rPr>
+        <w:t>Focus:</w:t>
+      </w:r>
+      <w:r>
+        <w:rPr>
+          <w:rFonts w:ascii="Times New Roman" w:hAnsi="Times New Roman" w:cs="Times New Roman"/>
+        </w:rPr>
+        <w:t xml:space="preserve"> Building the "backbone" of the application.</w:t>
+      </w:r>
+    </w:p>
+    <w:p>
+      <w:pPr>
+        <w:numPr>
+          <w:ilvl w:val="0"/>
+          <w:numId w:val="1"/>
+        </w:numPr>
+        <w:spacing w:line="360" w:lineRule="auto"/>
+        <w:contextualSpacing/>
+        <w:rPr>
+          <w:rFonts w:ascii="Times New Roman" w:hAnsi="Times New Roman" w:cs="Times New Roman"/>
+        </w:rPr>
+      </w:pPr>
+      <w:r>
+        <w:rPr>
+          <w:rFonts w:ascii="Times New Roman" w:hAnsi="Times New Roman" w:cs="Times New Roman"/>
+          <w:b/>
+          <w:bCs/>
+        </w:rPr>
         <w:t>Key Achievements:</w:t>
       </w:r>
     </w:p>
@@ -929,7 +1099,7 @@
           <w:szCs w:val="32"/>
         </w:rPr>
       </w:pPr>
-      <w:bookmarkStart w:id="1" w:name="_Toc219803619"/>
+      <w:bookmarkStart w:id="1" w:name="_Toc220479461"/>
       <w:r>
         <w:rPr>
           <w:rFonts w:ascii="Times New Roman" w:hAnsi="Times New Roman" w:cs="Times New Roman"/>
@@ -961,13 +1131,39 @@
           <w:b/>
           <w:bCs/>
         </w:rPr>
-        <w:t>Focus:</w:t>
-      </w:r>
-      <w:r>
-        <w:rPr>
-          <w:rFonts w:ascii="Times New Roman" w:hAnsi="Times New Roman" w:cs="Times New Roman"/>
-        </w:rPr>
-        <w:t xml:space="preserve"> Refining raw text into usable data.</w:t>
+        <w:t xml:space="preserve">Time: </w:t>
+      </w:r>
+      <w:r>
+        <w:rPr>
+          <w:rFonts w:ascii="Times New Roman" w:hAnsi="Times New Roman" w:cs="Times New Roman"/>
+          <w:b/>
+          <w:bCs/>
+        </w:rPr>
+        <w:t>Dec 30</w:t>
+      </w:r>
+      <w:r>
+        <w:rPr>
+          <w:rFonts w:ascii="Times New Roman" w:hAnsi="Times New Roman" w:cs="Times New Roman"/>
+          <w:b/>
+          <w:bCs/>
+        </w:rPr>
+        <w:t xml:space="preserve"> (2025)</w:t>
+      </w:r>
+      <w:r>
+        <w:rPr>
+          <w:rFonts w:ascii="Times New Roman" w:hAnsi="Times New Roman" w:cs="Times New Roman"/>
+          <w:b/>
+          <w:bCs/>
+        </w:rPr>
+        <w:t xml:space="preserve"> – Jan 6</w:t>
+      </w:r>
+      <w:r>
+        <w:rPr>
+          <w:rFonts w:ascii="Times New Roman" w:hAnsi="Times New Roman" w:cs="Times New Roman"/>
+          <w:b/>
+          <w:bCs/>
+        </w:rPr>
+        <w:t xml:space="preserve"> (2026)</w:t>
       </w:r>
     </w:p>
     <w:p>
@@ -988,6 +1184,33 @@
           <w:b/>
           <w:bCs/>
         </w:rPr>
+        <w:t>Focus:</w:t>
+      </w:r>
+      <w:r>
+        <w:rPr>
+          <w:rFonts w:ascii="Times New Roman" w:hAnsi="Times New Roman" w:cs="Times New Roman"/>
+        </w:rPr>
+        <w:t xml:space="preserve"> Refining raw text into usable data.</w:t>
+      </w:r>
+    </w:p>
+    <w:p>
+      <w:pPr>
+        <w:numPr>
+          <w:ilvl w:val="0"/>
+          <w:numId w:val="2"/>
+        </w:numPr>
+        <w:spacing w:line="360" w:lineRule="auto"/>
+        <w:contextualSpacing/>
+        <w:rPr>
+          <w:rFonts w:ascii="Times New Roman" w:hAnsi="Times New Roman" w:cs="Times New Roman"/>
+        </w:rPr>
+      </w:pPr>
+      <w:r>
+        <w:rPr>
+          <w:rFonts w:ascii="Times New Roman" w:hAnsi="Times New Roman" w:cs="Times New Roman"/>
+          <w:b/>
+          <w:bCs/>
+        </w:rPr>
         <w:t>Key Achievements:</w:t>
       </w:r>
     </w:p>
@@ -1102,7 +1325,7 @@
           <w:szCs w:val="32"/>
         </w:rPr>
       </w:pPr>
-      <w:bookmarkStart w:id="2" w:name="_Toc219803620"/>
+      <w:bookmarkStart w:id="2" w:name="_Toc220479462"/>
       <w:r>
         <w:rPr>
           <w:rFonts w:ascii="Times New Roman" w:hAnsi="Times New Roman" w:cs="Times New Roman"/>
@@ -1134,13 +1357,39 @@
           <w:b/>
           <w:bCs/>
         </w:rPr>
-        <w:t>Focus:</w:t>
-      </w:r>
-      <w:r>
-        <w:rPr>
-          <w:rFonts w:ascii="Times New Roman" w:hAnsi="Times New Roman" w:cs="Times New Roman"/>
-        </w:rPr>
-        <w:t xml:space="preserve"> Organizing cleaned data into a logical structure.</w:t>
+        <w:t xml:space="preserve">Time: </w:t>
+      </w:r>
+      <w:r>
+        <w:rPr>
+          <w:rFonts w:ascii="Times New Roman" w:hAnsi="Times New Roman" w:cs="Times New Roman"/>
+          <w:b/>
+          <w:bCs/>
+        </w:rPr>
+        <w:t xml:space="preserve"> Jan </w:t>
+      </w:r>
+      <w:r>
+        <w:rPr>
+          <w:rFonts w:ascii="Times New Roman" w:hAnsi="Times New Roman" w:cs="Times New Roman"/>
+          <w:b/>
+          <w:bCs/>
+        </w:rPr>
+        <w:t>6</w:t>
+      </w:r>
+      <w:r>
+        <w:rPr>
+          <w:rFonts w:ascii="Times New Roman" w:hAnsi="Times New Roman" w:cs="Times New Roman"/>
+          <w:b/>
+          <w:bCs/>
+        </w:rPr>
+        <w:t xml:space="preserve"> </w:t>
+      </w:r>
+      <w:r>
+        <w:rPr>
+          <w:rFonts w:ascii="Times New Roman" w:hAnsi="Times New Roman" w:cs="Times New Roman"/>
+          <w:b/>
+          <w:bCs/>
+        </w:rPr>
+        <w:t>– Jan 13</w:t>
       </w:r>
     </w:p>
     <w:p>
@@ -1161,6 +1410,33 @@
           <w:b/>
           <w:bCs/>
         </w:rPr>
+        <w:t>Focus:</w:t>
+      </w:r>
+      <w:r>
+        <w:rPr>
+          <w:rFonts w:ascii="Times New Roman" w:hAnsi="Times New Roman" w:cs="Times New Roman"/>
+        </w:rPr>
+        <w:t xml:space="preserve"> Organizing cleaned data into a logical structure.</w:t>
+      </w:r>
+    </w:p>
+    <w:p>
+      <w:pPr>
+        <w:numPr>
+          <w:ilvl w:val="0"/>
+          <w:numId w:val="3"/>
+        </w:numPr>
+        <w:spacing w:line="360" w:lineRule="auto"/>
+        <w:contextualSpacing/>
+        <w:rPr>
+          <w:rFonts w:ascii="Times New Roman" w:hAnsi="Times New Roman" w:cs="Times New Roman"/>
+        </w:rPr>
+      </w:pPr>
+      <w:r>
+        <w:rPr>
+          <w:rFonts w:ascii="Times New Roman" w:hAnsi="Times New Roman" w:cs="Times New Roman"/>
+          <w:b/>
+          <w:bCs/>
+        </w:rPr>
         <w:t>Key Achievements:</w:t>
       </w:r>
     </w:p>
@@ -1251,26 +1527,6 @@
     </w:p>
     <w:p>
       <w:pPr>
-        <w:spacing w:line="360" w:lineRule="auto"/>
-        <w:ind w:left="1440"/>
-        <w:contextualSpacing/>
-        <w:rPr>
-          <w:rFonts w:ascii="Times New Roman" w:hAnsi="Times New Roman" w:cs="Times New Roman"/>
-        </w:rPr>
-      </w:pPr>
-    </w:p>
-    <w:p>
-      <w:pPr>
-        <w:spacing w:line="360" w:lineRule="auto"/>
-        <w:ind w:left="1440"/>
-        <w:contextualSpacing/>
-        <w:rPr>
-          <w:rFonts w:ascii="Times New Roman" w:hAnsi="Times New Roman" w:cs="Times New Roman"/>
-        </w:rPr>
-      </w:pPr>
-    </w:p>
-    <w:p>
-      <w:pPr>
         <w:pStyle w:val="Heading1"/>
         <w:rPr>
           <w:rFonts w:ascii="Times New Roman" w:hAnsi="Times New Roman" w:cs="Times New Roman"/>
@@ -1281,7 +1537,7 @@
           <w:szCs w:val="32"/>
         </w:rPr>
       </w:pPr>
-      <w:bookmarkStart w:id="3" w:name="_Toc219803621"/>
+      <w:bookmarkStart w:id="3" w:name="_Toc220479463"/>
       <w:r>
         <w:rPr>
           <w:rFonts w:ascii="Times New Roman" w:hAnsi="Times New Roman" w:cs="Times New Roman"/>
@@ -1306,6 +1562,51 @@
         <w:t>Tree Optimization</w:t>
       </w:r>
       <w:bookmarkEnd w:id="3"/>
+    </w:p>
+    <w:p>
+      <w:pPr>
+        <w:numPr>
+          <w:ilvl w:val="0"/>
+          <w:numId w:val="4"/>
+        </w:numPr>
+        <w:spacing w:line="360" w:lineRule="auto"/>
+        <w:contextualSpacing/>
+        <w:rPr>
+          <w:rFonts w:ascii="Times New Roman" w:hAnsi="Times New Roman" w:cs="Times New Roman"/>
+        </w:rPr>
+      </w:pPr>
+      <w:r>
+        <w:rPr>
+          <w:rFonts w:ascii="Times New Roman" w:hAnsi="Times New Roman" w:cs="Times New Roman"/>
+          <w:b/>
+          <w:bCs/>
+        </w:rPr>
+        <w:t xml:space="preserve">Time: </w:t>
+      </w:r>
+      <w:r>
+        <w:rPr>
+          <w:rFonts w:ascii="Times New Roman" w:hAnsi="Times New Roman" w:cs="Times New Roman"/>
+          <w:b/>
+          <w:bCs/>
+        </w:rPr>
+        <w:t xml:space="preserve">Jan </w:t>
+      </w:r>
+      <w:r>
+        <w:rPr>
+          <w:rFonts w:ascii="Times New Roman" w:hAnsi="Times New Roman" w:cs="Times New Roman"/>
+          <w:b/>
+          <w:bCs/>
+        </w:rPr>
+        <w:t xml:space="preserve">13 </w:t>
+      </w:r>
+      <w:r>
+        <w:rPr>
+          <w:rFonts w:ascii="Times New Roman" w:hAnsi="Times New Roman" w:cs="Times New Roman"/>
+          <w:b/>
+          <w:bCs/>
+        </w:rPr>
+        <w:t>– Jan 20</w:t>
+      </w:r>
     </w:p>
     <w:p>
       <w:pPr>
@@ -1699,7 +2000,7 @@
           <w:szCs w:val="32"/>
         </w:rPr>
       </w:pPr>
-      <w:bookmarkStart w:id="4" w:name="_Toc219803622"/>
+      <w:bookmarkStart w:id="4" w:name="_Toc220479464"/>
       <w:r>
         <w:rPr>
           <w:rFonts w:ascii="Times New Roman" w:hAnsi="Times New Roman" w:cs="Times New Roman"/>
@@ -1777,6 +2078,7 @@
         </w:rPr>
         <w:t>, &amp; Tree Visualization</w:t>
       </w:r>
+      <w:bookmarkEnd w:id="4"/>
       <w:r>
         <w:rPr>
           <w:rFonts w:ascii="Times New Roman" w:hAnsi="Times New Roman" w:cs="Times New Roman"/>
@@ -1786,9 +2088,8 @@
           <w:sz w:val="32"/>
           <w:szCs w:val="32"/>
         </w:rPr>
-        <w:t xml:space="preserve"> (Current)</w:t>
-      </w:r>
-      <w:bookmarkEnd w:id="4"/>
+        <w:t xml:space="preserve"> </w:t>
+      </w:r>
     </w:p>
     <w:p>
       <w:pPr>
@@ -1797,20 +2098,26 @@
           <w:ilvl w:val="0"/>
           <w:numId w:val="7"/>
         </w:numPr>
-      </w:pPr>
-      <w:r>
-        <w:rPr>
-          <w:rFonts w:ascii="Times New Roman" w:hAnsi="Times New Roman" w:cs="Times New Roman"/>
-          <w:b/>
-          <w:bCs/>
-        </w:rPr>
-        <w:t xml:space="preserve">Focus: </w:t>
-      </w:r>
-      <w:r>
-        <w:rPr>
-          <w:rFonts w:ascii="Times New Roman" w:hAnsi="Times New Roman" w:cs="Times New Roman"/>
-        </w:rPr>
-        <w:t>Integrate tree to main framework then visualize that tree in stream lit. Also, perform sentiment analysis as a whole and for each word.</w:t>
+        <w:spacing w:line="360" w:lineRule="auto"/>
+        <w:rPr>
+          <w:rFonts w:ascii="Times New Roman" w:hAnsi="Times New Roman" w:cs="Times New Roman"/>
+        </w:rPr>
+      </w:pPr>
+      <w:r>
+        <w:rPr>
+          <w:rFonts w:ascii="Times New Roman" w:hAnsi="Times New Roman" w:cs="Times New Roman"/>
+          <w:b/>
+          <w:bCs/>
+        </w:rPr>
+        <w:t xml:space="preserve">Time: </w:t>
+      </w:r>
+      <w:r>
+        <w:rPr>
+          <w:rFonts w:ascii="Times New Roman" w:hAnsi="Times New Roman" w:cs="Times New Roman"/>
+          <w:b/>
+          <w:bCs/>
+        </w:rPr>
+        <w:t>Jan 20 – Jan 27</w:t>
       </w:r>
     </w:p>
     <w:p>
@@ -1820,6 +2127,31 @@
           <w:ilvl w:val="0"/>
           <w:numId w:val="7"/>
         </w:numPr>
+        <w:spacing w:line="360" w:lineRule="auto"/>
+      </w:pPr>
+      <w:r>
+        <w:rPr>
+          <w:rFonts w:ascii="Times New Roman" w:hAnsi="Times New Roman" w:cs="Times New Roman"/>
+          <w:b/>
+          <w:bCs/>
+        </w:rPr>
+        <w:t xml:space="preserve">Focus: </w:t>
+      </w:r>
+      <w:r>
+        <w:rPr>
+          <w:rFonts w:ascii="Times New Roman" w:hAnsi="Times New Roman" w:cs="Times New Roman"/>
+        </w:rPr>
+        <w:t>Integrate tree to main framework then visualize that tree in stream lit. Also, perform sentiment analysis as a whole and for each word.</w:t>
+      </w:r>
+    </w:p>
+    <w:p>
+      <w:pPr>
+        <w:pStyle w:val="ListParagraph"/>
+        <w:numPr>
+          <w:ilvl w:val="0"/>
+          <w:numId w:val="7"/>
+        </w:numPr>
+        <w:spacing w:line="360" w:lineRule="auto"/>
       </w:pPr>
       <w:r>
         <w:rPr>
@@ -1837,7 +2169,937 @@
           <w:ilvl w:val="0"/>
           <w:numId w:val="9"/>
         </w:numPr>
-      </w:pPr>
+        <w:spacing w:line="360" w:lineRule="auto"/>
+        <w:rPr>
+          <w:rFonts w:ascii="Times New Roman" w:hAnsi="Times New Roman" w:cs="Times New Roman"/>
+        </w:rPr>
+      </w:pPr>
+      <w:r>
+        <w:rPr>
+          <w:rFonts w:ascii="Times New Roman" w:hAnsi="Times New Roman" w:cs="Times New Roman"/>
+        </w:rPr>
+        <w:t xml:space="preserve">Modified </w:t>
+      </w:r>
+      <w:r>
+        <w:rPr>
+          <w:rFonts w:ascii="Times New Roman" w:hAnsi="Times New Roman" w:cs="Times New Roman"/>
+          <w:b/>
+          <w:bCs/>
+        </w:rPr>
+        <w:t>preview comment serializer</w:t>
+      </w:r>
+      <w:r>
+        <w:rPr>
+          <w:rFonts w:ascii="Times New Roman" w:hAnsi="Times New Roman" w:cs="Times New Roman"/>
+        </w:rPr>
+        <w:t xml:space="preserve"> for frontend data showcase</w:t>
+      </w:r>
+    </w:p>
+    <w:p>
+      <w:pPr>
+        <w:pStyle w:val="ListParagraph"/>
+        <w:numPr>
+          <w:ilvl w:val="0"/>
+          <w:numId w:val="9"/>
+        </w:numPr>
+        <w:spacing w:line="360" w:lineRule="auto"/>
+        <w:rPr>
+          <w:rFonts w:ascii="Times New Roman" w:hAnsi="Times New Roman" w:cs="Times New Roman"/>
+        </w:rPr>
+      </w:pPr>
+      <w:r>
+        <w:rPr>
+          <w:rFonts w:ascii="Times New Roman" w:hAnsi="Times New Roman" w:cs="Times New Roman"/>
+        </w:rPr>
+        <w:t xml:space="preserve">Modified </w:t>
+      </w:r>
+      <w:r>
+        <w:rPr>
+          <w:rFonts w:ascii="Times New Roman" w:hAnsi="Times New Roman" w:cs="Times New Roman"/>
+          <w:b/>
+          <w:bCs/>
+        </w:rPr>
+        <w:t xml:space="preserve">check </w:t>
+      </w:r>
+      <w:proofErr w:type="spellStart"/>
+      <w:r>
+        <w:rPr>
+          <w:rFonts w:ascii="Times New Roman" w:hAnsi="Times New Roman" w:cs="Times New Roman"/>
+          <w:b/>
+          <w:bCs/>
+        </w:rPr>
+        <w:t>dag</w:t>
+      </w:r>
+      <w:proofErr w:type="spellEnd"/>
+      <w:r>
+        <w:rPr>
+          <w:rFonts w:ascii="Times New Roman" w:hAnsi="Times New Roman" w:cs="Times New Roman"/>
+          <w:b/>
+          <w:bCs/>
+        </w:rPr>
+        <w:t xml:space="preserve"> status</w:t>
+      </w:r>
+      <w:r>
+        <w:rPr>
+          <w:rFonts w:ascii="Times New Roman" w:hAnsi="Times New Roman" w:cs="Times New Roman"/>
+        </w:rPr>
+        <w:t xml:space="preserve"> for </w:t>
+      </w:r>
+      <w:r>
+        <w:rPr>
+          <w:rFonts w:ascii="Times New Roman" w:hAnsi="Times New Roman" w:cs="Times New Roman"/>
+          <w:b/>
+          <w:bCs/>
+        </w:rPr>
+        <w:t>frontend data</w:t>
+      </w:r>
+      <w:r>
+        <w:rPr>
+          <w:rFonts w:ascii="Times New Roman" w:hAnsi="Times New Roman" w:cs="Times New Roman"/>
+        </w:rPr>
+        <w:t xml:space="preserve"> not showing issue</w:t>
+      </w:r>
+    </w:p>
+    <w:p>
+      <w:pPr>
+        <w:pStyle w:val="ListParagraph"/>
+        <w:numPr>
+          <w:ilvl w:val="0"/>
+          <w:numId w:val="9"/>
+        </w:numPr>
+        <w:spacing w:line="360" w:lineRule="auto"/>
+        <w:rPr>
+          <w:rFonts w:ascii="Times New Roman" w:hAnsi="Times New Roman" w:cs="Times New Roman"/>
+        </w:rPr>
+      </w:pPr>
+      <w:r>
+        <w:rPr>
+          <w:rFonts w:ascii="Times New Roman" w:hAnsi="Times New Roman" w:cs="Times New Roman"/>
+          <w:b/>
+          <w:bCs/>
+        </w:rPr>
+        <w:t>Comment sentiment analysis</w:t>
+      </w:r>
+      <w:r>
+        <w:rPr>
+          <w:rFonts w:ascii="Times New Roman" w:hAnsi="Times New Roman" w:cs="Times New Roman"/>
+        </w:rPr>
+        <w:t xml:space="preserve"> don</w:t>
+      </w:r>
+      <w:r>
+        <w:rPr>
+          <w:rFonts w:ascii="Times New Roman" w:hAnsi="Times New Roman" w:cs="Times New Roman"/>
+        </w:rPr>
+        <w:t>e</w:t>
+      </w:r>
+    </w:p>
+    <w:p>
+      <w:pPr>
+        <w:pStyle w:val="ListParagraph"/>
+        <w:numPr>
+          <w:ilvl w:val="0"/>
+          <w:numId w:val="9"/>
+        </w:numPr>
+        <w:spacing w:line="360" w:lineRule="auto"/>
+        <w:rPr>
+          <w:rFonts w:ascii="Times New Roman" w:hAnsi="Times New Roman" w:cs="Times New Roman"/>
+        </w:rPr>
+      </w:pPr>
+      <w:r>
+        <w:rPr>
+          <w:rFonts w:ascii="Times New Roman" w:hAnsi="Times New Roman" w:cs="Times New Roman"/>
+          <w:b/>
+          <w:bCs/>
+        </w:rPr>
+        <w:t xml:space="preserve">Phase </w:t>
+      </w:r>
+      <w:r>
+        <w:rPr>
+          <w:rFonts w:ascii="Times New Roman" w:hAnsi="Times New Roman" w:cs="Times New Roman"/>
+        </w:rPr>
+        <w:t xml:space="preserve">wise </w:t>
+      </w:r>
+      <w:r>
+        <w:rPr>
+          <w:rFonts w:ascii="Times New Roman" w:hAnsi="Times New Roman" w:cs="Times New Roman"/>
+          <w:b/>
+          <w:bCs/>
+        </w:rPr>
+        <w:t>progress loader</w:t>
+      </w:r>
+      <w:r>
+        <w:rPr>
+          <w:rFonts w:ascii="Times New Roman" w:hAnsi="Times New Roman" w:cs="Times New Roman"/>
+        </w:rPr>
+        <w:t xml:space="preserve"> created in </w:t>
+      </w:r>
+      <w:r>
+        <w:rPr>
+          <w:rFonts w:ascii="Times New Roman" w:hAnsi="Times New Roman" w:cs="Times New Roman"/>
+          <w:b/>
+          <w:bCs/>
+        </w:rPr>
+        <w:t>frontend</w:t>
+      </w:r>
+    </w:p>
+    <w:p>
+      <w:pPr>
+        <w:pStyle w:val="ListParagraph"/>
+        <w:numPr>
+          <w:ilvl w:val="0"/>
+          <w:numId w:val="9"/>
+        </w:numPr>
+        <w:spacing w:line="360" w:lineRule="auto"/>
+        <w:rPr>
+          <w:rFonts w:ascii="Times New Roman" w:hAnsi="Times New Roman" w:cs="Times New Roman"/>
+        </w:rPr>
+      </w:pPr>
+      <w:r>
+        <w:rPr>
+          <w:rFonts w:ascii="Times New Roman" w:hAnsi="Times New Roman" w:cs="Times New Roman"/>
+        </w:rPr>
+        <w:t xml:space="preserve">Basic </w:t>
+      </w:r>
+      <w:r>
+        <w:rPr>
+          <w:rFonts w:ascii="Times New Roman" w:hAnsi="Times New Roman" w:cs="Times New Roman"/>
+          <w:b/>
+          <w:bCs/>
+        </w:rPr>
+        <w:t>tree visualization</w:t>
+      </w:r>
+      <w:r>
+        <w:rPr>
+          <w:rFonts w:ascii="Times New Roman" w:hAnsi="Times New Roman" w:cs="Times New Roman"/>
+        </w:rPr>
+        <w:t xml:space="preserve"> using </w:t>
+      </w:r>
+      <w:r>
+        <w:rPr>
+          <w:rFonts w:ascii="Times New Roman" w:hAnsi="Times New Roman" w:cs="Times New Roman"/>
+          <w:b/>
+          <w:bCs/>
+        </w:rPr>
+        <w:t xml:space="preserve">pre-saved </w:t>
+      </w:r>
+      <w:proofErr w:type="spellStart"/>
+      <w:r>
+        <w:rPr>
+          <w:rFonts w:ascii="Times New Roman" w:hAnsi="Times New Roman" w:cs="Times New Roman"/>
+          <w:b/>
+          <w:bCs/>
+        </w:rPr>
+        <w:t>json</w:t>
+      </w:r>
+      <w:proofErr w:type="spellEnd"/>
+      <w:r>
+        <w:rPr>
+          <w:rFonts w:ascii="Times New Roman" w:hAnsi="Times New Roman" w:cs="Times New Roman"/>
+        </w:rPr>
+        <w:t xml:space="preserve"> file</w:t>
+      </w:r>
+    </w:p>
+    <w:p>
+      <w:pPr>
+        <w:pStyle w:val="ListParagraph"/>
+        <w:numPr>
+          <w:ilvl w:val="0"/>
+          <w:numId w:val="9"/>
+        </w:numPr>
+        <w:spacing w:line="360" w:lineRule="auto"/>
+        <w:rPr>
+          <w:rFonts w:ascii="Times New Roman" w:hAnsi="Times New Roman" w:cs="Times New Roman"/>
+        </w:rPr>
+      </w:pPr>
+      <w:r>
+        <w:rPr>
+          <w:rFonts w:ascii="Times New Roman" w:hAnsi="Times New Roman" w:cs="Times New Roman"/>
+        </w:rPr>
+        <w:t xml:space="preserve">Tree </w:t>
+      </w:r>
+      <w:r>
+        <w:rPr>
+          <w:rFonts w:ascii="Times New Roman" w:hAnsi="Times New Roman" w:cs="Times New Roman"/>
+          <w:b/>
+          <w:bCs/>
+        </w:rPr>
+        <w:t>saved</w:t>
+      </w:r>
+      <w:r>
+        <w:rPr>
+          <w:rFonts w:ascii="Times New Roman" w:hAnsi="Times New Roman" w:cs="Times New Roman"/>
+        </w:rPr>
+        <w:t xml:space="preserve"> in </w:t>
+      </w:r>
+      <w:proofErr w:type="spellStart"/>
+      <w:r>
+        <w:rPr>
+          <w:rFonts w:ascii="Times New Roman" w:hAnsi="Times New Roman" w:cs="Times New Roman"/>
+          <w:b/>
+          <w:bCs/>
+        </w:rPr>
+        <w:t>json</w:t>
+      </w:r>
+      <w:proofErr w:type="spellEnd"/>
+    </w:p>
+    <w:p>
+      <w:pPr>
+        <w:pStyle w:val="ListParagraph"/>
+        <w:numPr>
+          <w:ilvl w:val="1"/>
+          <w:numId w:val="9"/>
+        </w:numPr>
+        <w:spacing w:line="360" w:lineRule="auto"/>
+        <w:rPr>
+          <w:rFonts w:ascii="Times New Roman" w:hAnsi="Times New Roman" w:cs="Times New Roman"/>
+        </w:rPr>
+      </w:pPr>
+      <w:r>
+        <w:rPr>
+          <w:rFonts w:ascii="Times New Roman" w:hAnsi="Times New Roman" w:cs="Times New Roman"/>
+        </w:rPr>
+        <w:lastRenderedPageBreak/>
+        <w:t>Saved inside docker container (airflow webserver)</w:t>
+      </w:r>
+    </w:p>
+    <w:p>
+      <w:pPr>
+        <w:pStyle w:val="ListParagraph"/>
+        <w:numPr>
+          <w:ilvl w:val="1"/>
+          <w:numId w:val="9"/>
+        </w:numPr>
+        <w:spacing w:line="360" w:lineRule="auto"/>
+        <w:rPr>
+          <w:rFonts w:ascii="Times New Roman" w:hAnsi="Times New Roman" w:cs="Times New Roman"/>
+        </w:rPr>
+      </w:pPr>
+      <w:proofErr w:type="gramStart"/>
+      <w:r>
+        <w:rPr>
+          <w:rFonts w:ascii="Times New Roman" w:hAnsi="Times New Roman" w:cs="Times New Roman"/>
+          <w:b/>
+          <w:bCs/>
+        </w:rPr>
+        <w:t>Copied .</w:t>
+      </w:r>
+      <w:proofErr w:type="spellStart"/>
+      <w:r>
+        <w:rPr>
+          <w:rFonts w:ascii="Times New Roman" w:hAnsi="Times New Roman" w:cs="Times New Roman"/>
+          <w:b/>
+          <w:bCs/>
+        </w:rPr>
+        <w:t>json</w:t>
+      </w:r>
+      <w:proofErr w:type="spellEnd"/>
+      <w:proofErr w:type="gramEnd"/>
+      <w:r>
+        <w:rPr>
+          <w:rFonts w:ascii="Times New Roman" w:hAnsi="Times New Roman" w:cs="Times New Roman"/>
+        </w:rPr>
+        <w:t xml:space="preserve"> to </w:t>
+      </w:r>
+      <w:r>
+        <w:rPr>
+          <w:rFonts w:ascii="Times New Roman" w:hAnsi="Times New Roman" w:cs="Times New Roman"/>
+          <w:b/>
+          <w:bCs/>
+        </w:rPr>
+        <w:t>root</w:t>
+      </w:r>
+    </w:p>
+    <w:p>
+      <w:pPr>
+        <w:pStyle w:val="ListParagraph"/>
+        <w:numPr>
+          <w:ilvl w:val="0"/>
+          <w:numId w:val="9"/>
+        </w:numPr>
+        <w:spacing w:line="360" w:lineRule="auto"/>
+        <w:rPr>
+          <w:rFonts w:ascii="Times New Roman" w:hAnsi="Times New Roman" w:cs="Times New Roman"/>
+        </w:rPr>
+      </w:pPr>
+      <w:r>
+        <w:rPr>
+          <w:rFonts w:ascii="Times New Roman" w:hAnsi="Times New Roman" w:cs="Times New Roman"/>
+        </w:rPr>
+        <w:t xml:space="preserve">Created </w:t>
+      </w:r>
+      <w:r>
+        <w:rPr>
+          <w:rFonts w:ascii="Times New Roman" w:hAnsi="Times New Roman" w:cs="Times New Roman"/>
+          <w:b/>
+          <w:bCs/>
+        </w:rPr>
+        <w:t>vector embeddings</w:t>
+      </w:r>
+      <w:r>
+        <w:rPr>
+          <w:rFonts w:ascii="Times New Roman" w:hAnsi="Times New Roman" w:cs="Times New Roman"/>
+        </w:rPr>
+        <w:t xml:space="preserve"> of </w:t>
+      </w:r>
+      <w:r>
+        <w:rPr>
+          <w:rFonts w:ascii="Times New Roman" w:hAnsi="Times New Roman" w:cs="Times New Roman"/>
+          <w:b/>
+          <w:bCs/>
+        </w:rPr>
+        <w:t>comments</w:t>
+      </w:r>
+      <w:r>
+        <w:rPr>
+          <w:rFonts w:ascii="Times New Roman" w:hAnsi="Times New Roman" w:cs="Times New Roman"/>
+        </w:rPr>
+        <w:t xml:space="preserve"> &amp; </w:t>
+      </w:r>
+      <w:r>
+        <w:rPr>
+          <w:rFonts w:ascii="Times New Roman" w:hAnsi="Times New Roman" w:cs="Times New Roman"/>
+          <w:b/>
+          <w:bCs/>
+        </w:rPr>
+        <w:t>words</w:t>
+      </w:r>
+    </w:p>
+    <w:p>
+      <w:pPr>
+        <w:pStyle w:val="ListParagraph"/>
+        <w:numPr>
+          <w:ilvl w:val="1"/>
+          <w:numId w:val="9"/>
+        </w:numPr>
+        <w:spacing w:line="360" w:lineRule="auto"/>
+        <w:rPr>
+          <w:rFonts w:ascii="Times New Roman" w:hAnsi="Times New Roman" w:cs="Times New Roman"/>
+        </w:rPr>
+      </w:pPr>
+      <w:r>
+        <w:rPr>
+          <w:rFonts w:ascii="Times New Roman" w:hAnsi="Times New Roman" w:cs="Times New Roman"/>
+          <w:b/>
+          <w:bCs/>
+        </w:rPr>
+        <w:t>BERT Embedding added</w:t>
+      </w:r>
+      <w:r>
+        <w:rPr>
+          <w:rFonts w:ascii="Times New Roman" w:hAnsi="Times New Roman" w:cs="Times New Roman"/>
+        </w:rPr>
+        <w:t xml:space="preserve"> to </w:t>
+      </w:r>
+      <w:r>
+        <w:rPr>
+          <w:rFonts w:ascii="Times New Roman" w:hAnsi="Times New Roman" w:cs="Times New Roman"/>
+          <w:b/>
+          <w:bCs/>
+        </w:rPr>
+        <w:t>main frame</w:t>
+      </w:r>
+    </w:p>
+    <w:p>
+      <w:pPr>
+        <w:pStyle w:val="ListParagraph"/>
+        <w:numPr>
+          <w:ilvl w:val="1"/>
+          <w:numId w:val="9"/>
+        </w:numPr>
+        <w:spacing w:line="360" w:lineRule="auto"/>
+        <w:rPr>
+          <w:rFonts w:ascii="Times New Roman" w:hAnsi="Times New Roman" w:cs="Times New Roman"/>
+        </w:rPr>
+      </w:pPr>
+      <w:r>
+        <w:rPr>
+          <w:rFonts w:ascii="Times New Roman" w:hAnsi="Times New Roman" w:cs="Times New Roman"/>
+        </w:rPr>
+        <w:t xml:space="preserve">Created </w:t>
+      </w:r>
+      <w:r>
+        <w:rPr>
+          <w:rFonts w:ascii="Times New Roman" w:hAnsi="Times New Roman" w:cs="Times New Roman"/>
+          <w:b/>
+          <w:bCs/>
+        </w:rPr>
+        <w:t>word comment association</w:t>
+      </w:r>
+    </w:p>
+    <w:p>
+      <w:pPr>
+        <w:pStyle w:val="ListParagraph"/>
+        <w:numPr>
+          <w:ilvl w:val="0"/>
+          <w:numId w:val="10"/>
+        </w:numPr>
+        <w:spacing w:line="360" w:lineRule="auto"/>
+        <w:rPr>
+          <w:rFonts w:ascii="Times New Roman" w:hAnsi="Times New Roman" w:cs="Times New Roman"/>
+        </w:rPr>
+      </w:pPr>
+      <w:r>
+        <w:rPr>
+          <w:rFonts w:ascii="Times New Roman" w:hAnsi="Times New Roman" w:cs="Times New Roman"/>
+          <w:b/>
+          <w:bCs/>
+        </w:rPr>
+        <w:t>Limitations:</w:t>
+      </w:r>
+    </w:p>
+    <w:p>
+      <w:pPr>
+        <w:pStyle w:val="ListParagraph"/>
+        <w:numPr>
+          <w:ilvl w:val="1"/>
+          <w:numId w:val="10"/>
+        </w:numPr>
+        <w:spacing w:line="360" w:lineRule="auto"/>
+        <w:rPr>
+          <w:rFonts w:ascii="Times New Roman" w:hAnsi="Times New Roman" w:cs="Times New Roman"/>
+        </w:rPr>
+      </w:pPr>
+      <w:r>
+        <w:rPr>
+          <w:rFonts w:ascii="Times New Roman" w:hAnsi="Times New Roman" w:cs="Times New Roman"/>
+          <w:b/>
+          <w:bCs/>
+        </w:rPr>
+        <w:t>Tree saved</w:t>
+      </w:r>
+      <w:r>
+        <w:rPr>
+          <w:rFonts w:ascii="Times New Roman" w:hAnsi="Times New Roman" w:cs="Times New Roman"/>
+        </w:rPr>
+        <w:t xml:space="preserve"> in </w:t>
+      </w:r>
+      <w:proofErr w:type="spellStart"/>
+      <w:r>
+        <w:rPr>
+          <w:rFonts w:ascii="Times New Roman" w:hAnsi="Times New Roman" w:cs="Times New Roman"/>
+          <w:b/>
+          <w:bCs/>
+        </w:rPr>
+        <w:t>json</w:t>
+      </w:r>
+      <w:proofErr w:type="spellEnd"/>
+    </w:p>
+    <w:p>
+      <w:pPr>
+        <w:pStyle w:val="ListParagraph"/>
+        <w:numPr>
+          <w:ilvl w:val="1"/>
+          <w:numId w:val="10"/>
+        </w:numPr>
+        <w:spacing w:line="360" w:lineRule="auto"/>
+        <w:rPr>
+          <w:rFonts w:ascii="Times New Roman" w:hAnsi="Times New Roman" w:cs="Times New Roman"/>
+        </w:rPr>
+      </w:pPr>
+      <w:r>
+        <w:rPr>
+          <w:rFonts w:ascii="Times New Roman" w:hAnsi="Times New Roman" w:cs="Times New Roman"/>
+          <w:b/>
+          <w:bCs/>
+        </w:rPr>
+        <w:t>Target words</w:t>
+      </w:r>
+      <w:r>
+        <w:rPr>
+          <w:rFonts w:ascii="Times New Roman" w:hAnsi="Times New Roman" w:cs="Times New Roman"/>
+        </w:rPr>
+        <w:t xml:space="preserve"> </w:t>
+      </w:r>
+      <w:r>
+        <w:rPr>
+          <w:rFonts w:ascii="Times New Roman" w:hAnsi="Times New Roman" w:cs="Times New Roman"/>
+          <w:b/>
+          <w:bCs/>
+        </w:rPr>
+        <w:t>static</w:t>
+      </w:r>
+      <w:r>
+        <w:rPr>
+          <w:rFonts w:ascii="Times New Roman" w:hAnsi="Times New Roman" w:cs="Times New Roman"/>
+        </w:rPr>
+        <w:t xml:space="preserve"> inside code</w:t>
+      </w:r>
+    </w:p>
+    <w:p>
+      <w:pPr>
+        <w:pStyle w:val="ListParagraph"/>
+        <w:numPr>
+          <w:ilvl w:val="1"/>
+          <w:numId w:val="10"/>
+        </w:numPr>
+        <w:spacing w:line="360" w:lineRule="auto"/>
+        <w:rPr>
+          <w:rFonts w:ascii="Times New Roman" w:hAnsi="Times New Roman" w:cs="Times New Roman"/>
+        </w:rPr>
+      </w:pPr>
+      <w:r>
+        <w:rPr>
+          <w:rFonts w:ascii="Times New Roman" w:hAnsi="Times New Roman" w:cs="Times New Roman"/>
+          <w:b/>
+          <w:bCs/>
+        </w:rPr>
+        <w:t>Frontend</w:t>
+      </w:r>
+      <w:r>
+        <w:rPr>
+          <w:rFonts w:ascii="Times New Roman" w:hAnsi="Times New Roman" w:cs="Times New Roman"/>
+        </w:rPr>
+        <w:t xml:space="preserve"> takes </w:t>
+      </w:r>
+      <w:r>
+        <w:rPr>
+          <w:rFonts w:ascii="Times New Roman" w:hAnsi="Times New Roman" w:cs="Times New Roman"/>
+          <w:b/>
+          <w:bCs/>
+        </w:rPr>
+        <w:t>time</w:t>
+      </w:r>
+      <w:r>
+        <w:rPr>
+          <w:rFonts w:ascii="Times New Roman" w:hAnsi="Times New Roman" w:cs="Times New Roman"/>
+        </w:rPr>
+        <w:t xml:space="preserve"> </w:t>
+      </w:r>
+      <w:r>
+        <w:rPr>
+          <w:rFonts w:ascii="Times New Roman" w:hAnsi="Times New Roman" w:cs="Times New Roman"/>
+          <w:b/>
+          <w:bCs/>
+        </w:rPr>
+        <w:t>showing data</w:t>
+      </w:r>
+    </w:p>
+    <w:p>
+      <w:pPr>
+        <w:pStyle w:val="ListParagraph"/>
+        <w:numPr>
+          <w:ilvl w:val="1"/>
+          <w:numId w:val="10"/>
+        </w:numPr>
+        <w:spacing w:line="360" w:lineRule="auto"/>
+        <w:rPr>
+          <w:rFonts w:ascii="Times New Roman" w:hAnsi="Times New Roman" w:cs="Times New Roman"/>
+        </w:rPr>
+      </w:pPr>
+      <w:r>
+        <w:rPr>
+          <w:rFonts w:ascii="Times New Roman" w:hAnsi="Times New Roman" w:cs="Times New Roman"/>
+          <w:b/>
+          <w:bCs/>
+        </w:rPr>
+        <w:t xml:space="preserve">Word sentiment </w:t>
+      </w:r>
+      <w:r>
+        <w:rPr>
+          <w:rFonts w:ascii="Times New Roman" w:hAnsi="Times New Roman" w:cs="Times New Roman"/>
+        </w:rPr>
+        <w:t xml:space="preserve">not </w:t>
+      </w:r>
+      <w:r>
+        <w:rPr>
+          <w:rFonts w:ascii="Times New Roman" w:hAnsi="Times New Roman" w:cs="Times New Roman"/>
+          <w:b/>
+          <w:bCs/>
+        </w:rPr>
+        <w:t>visualized</w:t>
+      </w:r>
+    </w:p>
+    <w:p>
+      <w:pPr>
+        <w:pStyle w:val="ListParagraph"/>
+        <w:numPr>
+          <w:ilvl w:val="1"/>
+          <w:numId w:val="10"/>
+        </w:numPr>
+        <w:spacing w:line="360" w:lineRule="auto"/>
+        <w:rPr>
+          <w:rFonts w:ascii="Times New Roman" w:hAnsi="Times New Roman" w:cs="Times New Roman"/>
+        </w:rPr>
+      </w:pPr>
+      <w:r>
+        <w:rPr>
+          <w:rFonts w:ascii="Times New Roman" w:hAnsi="Times New Roman" w:cs="Times New Roman"/>
+          <w:b/>
+          <w:bCs/>
+        </w:rPr>
+        <w:t>Creating tree removes</w:t>
+      </w:r>
+      <w:r>
+        <w:rPr>
+          <w:rFonts w:ascii="Times New Roman" w:hAnsi="Times New Roman" w:cs="Times New Roman"/>
+        </w:rPr>
+        <w:t xml:space="preserve"> </w:t>
+      </w:r>
+      <w:r>
+        <w:rPr>
+          <w:rFonts w:ascii="Times New Roman" w:hAnsi="Times New Roman" w:cs="Times New Roman"/>
+          <w:b/>
+          <w:bCs/>
+        </w:rPr>
+        <w:t>visualized comments</w:t>
+      </w:r>
+      <w:r>
+        <w:rPr>
+          <w:rFonts w:ascii="Times New Roman" w:hAnsi="Times New Roman" w:cs="Times New Roman"/>
+        </w:rPr>
+        <w:t xml:space="preserve"> </w:t>
+      </w:r>
+      <w:r>
+        <w:rPr>
+          <w:rFonts w:ascii="Times New Roman" w:hAnsi="Times New Roman" w:cs="Times New Roman"/>
+        </w:rPr>
+        <w:t>&amp;</w:t>
+      </w:r>
+      <w:r>
+        <w:rPr>
+          <w:rFonts w:ascii="Times New Roman" w:hAnsi="Times New Roman" w:cs="Times New Roman"/>
+        </w:rPr>
+        <w:t xml:space="preserve"> </w:t>
+      </w:r>
+      <w:r>
+        <w:rPr>
+          <w:rFonts w:ascii="Times New Roman" w:hAnsi="Times New Roman" w:cs="Times New Roman"/>
+          <w:b/>
+          <w:bCs/>
+        </w:rPr>
+        <w:t>comment sentiment</w:t>
+      </w:r>
+    </w:p>
+    <w:p>
+      <w:pPr>
+        <w:pStyle w:val="Heading1"/>
+        <w:spacing w:line="360" w:lineRule="auto"/>
+        <w:rPr>
+          <w:rFonts w:ascii="Times New Roman" w:hAnsi="Times New Roman" w:cs="Times New Roman"/>
+          <w:b/>
+          <w:bCs/>
+          <w:color w:val="000000" w:themeColor="text1"/>
+          <w:sz w:val="32"/>
+          <w:szCs w:val="32"/>
+        </w:rPr>
+      </w:pPr>
+      <w:bookmarkStart w:id="5" w:name="_Toc220479465"/>
+      <w:r>
+        <w:rPr>
+          <w:rFonts w:ascii="Times New Roman" w:hAnsi="Times New Roman" w:cs="Times New Roman"/>
+          <w:b/>
+          <w:bCs/>
+          <w:color w:val="000000" w:themeColor="text1"/>
+          <w:sz w:val="32"/>
+          <w:szCs w:val="32"/>
+        </w:rPr>
+        <w:t xml:space="preserve">Sprint 7: </w:t>
+      </w:r>
+      <w:r>
+        <w:rPr>
+          <w:rFonts w:ascii="Times New Roman" w:hAnsi="Times New Roman" w:cs="Times New Roman"/>
+          <w:b/>
+          <w:bCs/>
+          <w:color w:val="000000" w:themeColor="text1"/>
+          <w:sz w:val="32"/>
+          <w:szCs w:val="32"/>
+        </w:rPr>
+        <w:t>Saving Tree &amp;</w:t>
+      </w:r>
+      <w:r>
+        <w:rPr>
+          <w:rFonts w:ascii="Times New Roman" w:hAnsi="Times New Roman" w:cs="Times New Roman"/>
+          <w:b/>
+          <w:bCs/>
+          <w:color w:val="000000" w:themeColor="text1"/>
+          <w:sz w:val="32"/>
+          <w:szCs w:val="32"/>
+        </w:rPr>
+        <w:t xml:space="preserve"> Pruning Tree</w:t>
+      </w:r>
+      <w:r>
+        <w:rPr>
+          <w:rFonts w:ascii="Times New Roman" w:hAnsi="Times New Roman" w:cs="Times New Roman"/>
+          <w:b/>
+          <w:bCs/>
+          <w:color w:val="000000" w:themeColor="text1"/>
+          <w:sz w:val="32"/>
+          <w:szCs w:val="32"/>
+        </w:rPr>
+        <w:t>,</w:t>
+      </w:r>
+      <w:r>
+        <w:rPr>
+          <w:rFonts w:ascii="Times New Roman" w:hAnsi="Times New Roman" w:cs="Times New Roman"/>
+          <w:b/>
+          <w:bCs/>
+          <w:color w:val="000000" w:themeColor="text1"/>
+          <w:sz w:val="32"/>
+          <w:szCs w:val="32"/>
+        </w:rPr>
+        <w:t xml:space="preserve"> </w:t>
+      </w:r>
+      <w:r>
+        <w:rPr>
+          <w:rFonts w:ascii="Times New Roman" w:hAnsi="Times New Roman" w:cs="Times New Roman"/>
+          <w:b/>
+          <w:bCs/>
+          <w:color w:val="000000" w:themeColor="text1"/>
+          <w:sz w:val="32"/>
+          <w:szCs w:val="32"/>
+        </w:rPr>
+        <w:t>Interactive Tree Creation</w:t>
+      </w:r>
+      <w:r>
+        <w:rPr>
+          <w:rFonts w:ascii="Times New Roman" w:hAnsi="Times New Roman" w:cs="Times New Roman"/>
+          <w:b/>
+          <w:bCs/>
+          <w:color w:val="000000" w:themeColor="text1"/>
+          <w:sz w:val="32"/>
+          <w:szCs w:val="32"/>
+        </w:rPr>
+        <w:t>,</w:t>
+      </w:r>
+      <w:r>
+        <w:rPr>
+          <w:rFonts w:ascii="Times New Roman" w:hAnsi="Times New Roman" w:cs="Times New Roman"/>
+          <w:b/>
+          <w:bCs/>
+          <w:color w:val="000000" w:themeColor="text1"/>
+          <w:sz w:val="32"/>
+          <w:szCs w:val="32"/>
+        </w:rPr>
+        <w:t xml:space="preserve"> Word Sentiment Visualized, &amp; Pre-Processing Issues</w:t>
+      </w:r>
+      <w:r>
+        <w:rPr>
+          <w:rFonts w:ascii="Times New Roman" w:hAnsi="Times New Roman" w:cs="Times New Roman"/>
+          <w:b/>
+          <w:bCs/>
+          <w:color w:val="000000" w:themeColor="text1"/>
+          <w:sz w:val="32"/>
+          <w:szCs w:val="32"/>
+        </w:rPr>
+        <w:t xml:space="preserve"> (Current)</w:t>
+      </w:r>
+      <w:bookmarkEnd w:id="5"/>
+    </w:p>
+    <w:p>
+      <w:pPr>
+        <w:pStyle w:val="ListParagraph"/>
+        <w:numPr>
+          <w:ilvl w:val="0"/>
+          <w:numId w:val="11"/>
+        </w:numPr>
+        <w:spacing w:line="360" w:lineRule="auto"/>
+        <w:rPr>
+          <w:rFonts w:ascii="Times New Roman" w:hAnsi="Times New Roman" w:cs="Times New Roman"/>
+        </w:rPr>
+      </w:pPr>
+      <w:r>
+        <w:rPr>
+          <w:rFonts w:ascii="Times New Roman" w:hAnsi="Times New Roman" w:cs="Times New Roman"/>
+          <w:b/>
+          <w:bCs/>
+        </w:rPr>
+        <w:t xml:space="preserve">Time: </w:t>
+      </w:r>
+      <w:r>
+        <w:rPr>
+          <w:rFonts w:ascii="Times New Roman" w:hAnsi="Times New Roman" w:cs="Times New Roman"/>
+          <w:b/>
+          <w:bCs/>
+        </w:rPr>
+        <w:t xml:space="preserve">Jan 27 </w:t>
+      </w:r>
+      <w:r>
+        <w:rPr>
+          <w:rFonts w:ascii="Times New Roman" w:hAnsi="Times New Roman" w:cs="Times New Roman"/>
+          <w:b/>
+          <w:bCs/>
+        </w:rPr>
+        <w:t>–</w:t>
+      </w:r>
+      <w:r>
+        <w:rPr>
+          <w:rFonts w:ascii="Times New Roman" w:hAnsi="Times New Roman" w:cs="Times New Roman"/>
+          <w:b/>
+          <w:bCs/>
+        </w:rPr>
+        <w:t xml:space="preserve"> </w:t>
+      </w:r>
+      <w:r>
+        <w:rPr>
+          <w:rFonts w:ascii="Times New Roman" w:hAnsi="Times New Roman" w:cs="Times New Roman"/>
+          <w:b/>
+          <w:bCs/>
+        </w:rPr>
+        <w:t>Feb 3</w:t>
+      </w:r>
+    </w:p>
+    <w:p>
+      <w:pPr>
+        <w:pStyle w:val="ListParagraph"/>
+        <w:numPr>
+          <w:ilvl w:val="0"/>
+          <w:numId w:val="11"/>
+        </w:numPr>
+        <w:spacing w:line="360" w:lineRule="auto"/>
+        <w:rPr>
+          <w:rFonts w:ascii="Times New Roman" w:hAnsi="Times New Roman" w:cs="Times New Roman"/>
+        </w:rPr>
+      </w:pPr>
+      <w:r>
+        <w:rPr>
+          <w:rFonts w:ascii="Times New Roman" w:hAnsi="Times New Roman" w:cs="Times New Roman"/>
+          <w:b/>
+          <w:bCs/>
+        </w:rPr>
+        <w:t>Focus:</w:t>
+      </w:r>
+    </w:p>
+    <w:p>
+      <w:pPr>
+        <w:pStyle w:val="ListParagraph"/>
+        <w:numPr>
+          <w:ilvl w:val="0"/>
+          <w:numId w:val="11"/>
+        </w:numPr>
+        <w:spacing w:line="360" w:lineRule="auto"/>
+        <w:rPr>
+          <w:rFonts w:ascii="Times New Roman" w:hAnsi="Times New Roman" w:cs="Times New Roman"/>
+        </w:rPr>
+      </w:pPr>
+      <w:r>
+        <w:rPr>
+          <w:rFonts w:ascii="Times New Roman" w:hAnsi="Times New Roman" w:cs="Times New Roman"/>
+          <w:b/>
+          <w:bCs/>
+        </w:rPr>
+        <w:t>Key Achievements:</w:t>
+      </w:r>
+    </w:p>
+    <w:p>
+      <w:pPr>
+        <w:pStyle w:val="ListParagraph"/>
+        <w:numPr>
+          <w:ilvl w:val="0"/>
+          <w:numId w:val="11"/>
+        </w:numPr>
+        <w:spacing w:line="360" w:lineRule="auto"/>
+        <w:rPr>
+          <w:rFonts w:ascii="Times New Roman" w:hAnsi="Times New Roman" w:cs="Times New Roman"/>
+        </w:rPr>
+      </w:pPr>
+      <w:r>
+        <w:rPr>
+          <w:rFonts w:ascii="Times New Roman" w:hAnsi="Times New Roman" w:cs="Times New Roman"/>
+          <w:b/>
+          <w:bCs/>
+        </w:rPr>
+        <w:t>Limitations:</w:t>
+      </w:r>
     </w:p>
     <w:p>
       <w:pPr>
@@ -1982,6 +3244,119 @@
 <file path=word/numbering.xml><?xml version="1.0" encoding="utf-8"?>
 <w:numbering xmlns:wpc="http://schemas.microsoft.com/office/word/2010/wordprocessingCanvas" xmlns:cx="http://schemas.microsoft.com/office/drawing/2014/chartex" xmlns:cx1="http://schemas.microsoft.com/office/drawing/2015/9/8/chartex" xmlns:cx2="http://schemas.microsoft.com/office/drawing/2015/10/21/chartex" xmlns:cx3="http://schemas.microsoft.com/office/drawing/2016/5/9/chartex" xmlns:cx4="http://schemas.microsoft.com/office/drawing/2016/5/10/chartex" xmlns:cx5="http://schemas.microsoft.com/office/drawing/2016/5/11/chartex" xmlns:cx6="http://schemas.microsoft.com/office/drawing/2016/5/12/chartex" xmlns:cx7="http://schemas.microsoft.com/office/drawing/2016/5/13/chartex" xmlns:cx8="http://schemas.microsoft.com/office/drawing/2016/5/14/chartex" xmlns:mc="http://schemas.openxmlformats.org/markup-compatibility/2006" xmlns:aink="http://schemas.microsoft.com/office/drawing/2016/ink" xmlns:am3d="http://schemas.microsoft.com/office/drawing/2017/model3d" xmlns:o="urn:schemas-microsoft-com:office:office" xmlns:oel="http://schemas.microsoft.com/office/2019/extlst" xmlns:r="http://schemas.openxmlformats.org/officeDocument/2006/relationships" xmlns:m="http://schemas.openxmlformats.org/officeDocument/2006/math" xmlns:v="urn:schemas-microsoft-com:vml" xmlns:wp14="http://schemas.microsoft.com/office/word/2010/wordprocessingDrawing" xmlns:wp="http://schemas.openxmlformats.org/drawingml/2006/wordprocessingDrawing" xmlns:w10="urn:schemas-microsoft-com:office:word" xmlns:w="http://schemas.openxmlformats.org/wordprocessingml/2006/main" xmlns:w14="http://schemas.microsoft.com/office/word/2010/wordml" xmlns:w15="http://schemas.microsoft.com/office/word/2012/wordml" xmlns:w16cex="http://schemas.microsoft.com/office/word/2018/wordml/cex" xmlns:w16cid="http://schemas.microsoft.com/office/word/2016/wordml/cid" xmlns:w16="http://schemas.microsoft.com/office/word/2018/wordml" xmlns:w16du="http://schemas.microsoft.com/office/word/2023/wordml/word16du" xmlns:w16sdtdh="http://schemas.microsoft.com/office/word/2020/wordml/sdtdatahash" xmlns:w16sdtfl="http://schemas.microsoft.com/office/word/2024/wordml/sdtformatlock" xmlns:w16se="http://schemas.microsoft.com/office/word/2015/wordml/symex" xmlns:wpg="http://schemas.microsoft.com/office/word/2010/wordprocessingGroup" xmlns:wpi="http://schemas.microsoft.com/office/word/2010/wordprocessingInk" xmlns:wne="http://schemas.microsoft.com/office/word/2006/wordml" xmlns:wps="http://schemas.microsoft.com/office/word/2010/wordprocessingShape" mc:Ignorable="w14 w15 w16se w16cid w16 w16cex w16sdtdh w16sdtfl w16du wp14">
   <w:abstractNum w:abstractNumId="0" w15:restartNumberingAfterBreak="0">
+    <w:nsid w:val="04D2127C"/>
+    <w:multiLevelType w:val="hybridMultilevel"/>
+    <w:tmpl w:val="B24CB308"/>
+    <w:lvl w:ilvl="0" w:tplc="04090001">
+      <w:start w:val="1"/>
+      <w:numFmt w:val="bullet"/>
+      <w:lvlText w:val=""/>
+      <w:lvlJc w:val="left"/>
+      <w:pPr>
+        <w:ind w:left="720" w:hanging="360"/>
+      </w:pPr>
+      <w:rPr>
+        <w:rFonts w:ascii="Symbol" w:hAnsi="Symbol" w:hint="default"/>
+      </w:rPr>
+    </w:lvl>
+    <w:lvl w:ilvl="1" w:tplc="04090003">
+      <w:start w:val="1"/>
+      <w:numFmt w:val="bullet"/>
+      <w:lvlText w:val="o"/>
+      <w:lvlJc w:val="left"/>
+      <w:pPr>
+        <w:ind w:left="1440" w:hanging="360"/>
+      </w:pPr>
+      <w:rPr>
+        <w:rFonts w:ascii="Courier New" w:hAnsi="Courier New" w:cs="Courier New" w:hint="default"/>
+      </w:rPr>
+    </w:lvl>
+    <w:lvl w:ilvl="2" w:tplc="04090005" w:tentative="1">
+      <w:start w:val="1"/>
+      <w:numFmt w:val="bullet"/>
+      <w:lvlText w:val=""/>
+      <w:lvlJc w:val="left"/>
+      <w:pPr>
+        <w:ind w:left="2160" w:hanging="360"/>
+      </w:pPr>
+      <w:rPr>
+        <w:rFonts w:ascii="Wingdings" w:hAnsi="Wingdings" w:hint="default"/>
+      </w:rPr>
+    </w:lvl>
+    <w:lvl w:ilvl="3" w:tplc="04090001" w:tentative="1">
+      <w:start w:val="1"/>
+      <w:numFmt w:val="bullet"/>
+      <w:lvlText w:val=""/>
+      <w:lvlJc w:val="left"/>
+      <w:pPr>
+        <w:ind w:left="2880" w:hanging="360"/>
+      </w:pPr>
+      <w:rPr>
+        <w:rFonts w:ascii="Symbol" w:hAnsi="Symbol" w:hint="default"/>
+      </w:rPr>
+    </w:lvl>
+    <w:lvl w:ilvl="4" w:tplc="04090003" w:tentative="1">
+      <w:start w:val="1"/>
+      <w:numFmt w:val="bullet"/>
+      <w:lvlText w:val="o"/>
+      <w:lvlJc w:val="left"/>
+      <w:pPr>
+        <w:ind w:left="3600" w:hanging="360"/>
+      </w:pPr>
+      <w:rPr>
+        <w:rFonts w:ascii="Courier New" w:hAnsi="Courier New" w:cs="Courier New" w:hint="default"/>
+      </w:rPr>
+    </w:lvl>
+    <w:lvl w:ilvl="5" w:tplc="04090005" w:tentative="1">
+      <w:start w:val="1"/>
+      <w:numFmt w:val="bullet"/>
+      <w:lvlText w:val=""/>
+      <w:lvlJc w:val="left"/>
+      <w:pPr>
+        <w:ind w:left="4320" w:hanging="360"/>
+      </w:pPr>
+      <w:rPr>
+        <w:rFonts w:ascii="Wingdings" w:hAnsi="Wingdings" w:hint="default"/>
+      </w:rPr>
+    </w:lvl>
+    <w:lvl w:ilvl="6" w:tplc="04090001" w:tentative="1">
+      <w:start w:val="1"/>
+      <w:numFmt w:val="bullet"/>
+      <w:lvlText w:val=""/>
+      <w:lvlJc w:val="left"/>
+      <w:pPr>
+        <w:ind w:left="5040" w:hanging="360"/>
+      </w:pPr>
+      <w:rPr>
+        <w:rFonts w:ascii="Symbol" w:hAnsi="Symbol" w:hint="default"/>
+      </w:rPr>
+    </w:lvl>
+    <w:lvl w:ilvl="7" w:tplc="04090003" w:tentative="1">
+      <w:start w:val="1"/>
+      <w:numFmt w:val="bullet"/>
+      <w:lvlText w:val="o"/>
+      <w:lvlJc w:val="left"/>
+      <w:pPr>
+        <w:ind w:left="5760" w:hanging="360"/>
+      </w:pPr>
+      <w:rPr>
+        <w:rFonts w:ascii="Courier New" w:hAnsi="Courier New" w:cs="Courier New" w:hint="default"/>
+      </w:rPr>
+    </w:lvl>
+    <w:lvl w:ilvl="8" w:tplc="04090005" w:tentative="1">
+      <w:start w:val="1"/>
+      <w:numFmt w:val="bullet"/>
+      <w:lvlText w:val=""/>
+      <w:lvlJc w:val="left"/>
+      <w:pPr>
+        <w:ind w:left="6480" w:hanging="360"/>
+      </w:pPr>
+      <w:rPr>
+        <w:rFonts w:ascii="Wingdings" w:hAnsi="Wingdings" w:hint="default"/>
+      </w:rPr>
+    </w:lvl>
+  </w:abstractNum>
+  <w:abstractNum w:abstractNumId="1" w15:restartNumberingAfterBreak="0">
     <w:nsid w:val="0A697E47"/>
     <w:multiLevelType w:val="multilevel"/>
     <w:tmpl w:val="7ECE37A2"/>
@@ -2130,10 +3505,10 @@
       </w:rPr>
     </w:lvl>
   </w:abstractNum>
-  <w:abstractNum w:abstractNumId="1" w15:restartNumberingAfterBreak="0">
+  <w:abstractNum w:abstractNumId="2" w15:restartNumberingAfterBreak="0">
     <w:nsid w:val="100A060B"/>
     <w:multiLevelType w:val="hybridMultilevel"/>
-    <w:tmpl w:val="F2621F1E"/>
+    <w:tmpl w:val="22C64DEA"/>
     <w:lvl w:ilvl="0" w:tplc="04090003">
       <w:start w:val="1"/>
       <w:numFmt w:val="bullet"/>
@@ -2146,7 +3521,7 @@
         <w:rFonts w:ascii="Courier New" w:hAnsi="Courier New" w:cs="Courier New" w:hint="default"/>
       </w:rPr>
     </w:lvl>
-    <w:lvl w:ilvl="1" w:tplc="04090003" w:tentative="1">
+    <w:lvl w:ilvl="1" w:tplc="04090003">
       <w:start w:val="1"/>
       <w:numFmt w:val="bullet"/>
       <w:lvlText w:val="o"/>
@@ -2243,7 +3618,7 @@
       </w:rPr>
     </w:lvl>
   </w:abstractNum>
-  <w:abstractNum w:abstractNumId="2" w15:restartNumberingAfterBreak="0">
+  <w:abstractNum w:abstractNumId="3" w15:restartNumberingAfterBreak="0">
     <w:nsid w:val="198120F1"/>
     <w:multiLevelType w:val="hybridMultilevel"/>
     <w:tmpl w:val="61A430DC"/>
@@ -2356,7 +3731,120 @@
       </w:rPr>
     </w:lvl>
   </w:abstractNum>
-  <w:abstractNum w:abstractNumId="3" w15:restartNumberingAfterBreak="0">
+  <w:abstractNum w:abstractNumId="4" w15:restartNumberingAfterBreak="0">
+    <w:nsid w:val="2A2F1615"/>
+    <w:multiLevelType w:val="hybridMultilevel"/>
+    <w:tmpl w:val="7C02E3A4"/>
+    <w:lvl w:ilvl="0" w:tplc="04090001">
+      <w:start w:val="1"/>
+      <w:numFmt w:val="bullet"/>
+      <w:lvlText w:val=""/>
+      <w:lvlJc w:val="left"/>
+      <w:pPr>
+        <w:ind w:left="720" w:hanging="360"/>
+      </w:pPr>
+      <w:rPr>
+        <w:rFonts w:ascii="Symbol" w:hAnsi="Symbol" w:hint="default"/>
+      </w:rPr>
+    </w:lvl>
+    <w:lvl w:ilvl="1" w:tplc="04090003" w:tentative="1">
+      <w:start w:val="1"/>
+      <w:numFmt w:val="bullet"/>
+      <w:lvlText w:val="o"/>
+      <w:lvlJc w:val="left"/>
+      <w:pPr>
+        <w:ind w:left="1440" w:hanging="360"/>
+      </w:pPr>
+      <w:rPr>
+        <w:rFonts w:ascii="Courier New" w:hAnsi="Courier New" w:cs="Courier New" w:hint="default"/>
+      </w:rPr>
+    </w:lvl>
+    <w:lvl w:ilvl="2" w:tplc="04090005" w:tentative="1">
+      <w:start w:val="1"/>
+      <w:numFmt w:val="bullet"/>
+      <w:lvlText w:val=""/>
+      <w:lvlJc w:val="left"/>
+      <w:pPr>
+        <w:ind w:left="2160" w:hanging="360"/>
+      </w:pPr>
+      <w:rPr>
+        <w:rFonts w:ascii="Wingdings" w:hAnsi="Wingdings" w:hint="default"/>
+      </w:rPr>
+    </w:lvl>
+    <w:lvl w:ilvl="3" w:tplc="04090001" w:tentative="1">
+      <w:start w:val="1"/>
+      <w:numFmt w:val="bullet"/>
+      <w:lvlText w:val=""/>
+      <w:lvlJc w:val="left"/>
+      <w:pPr>
+        <w:ind w:left="2880" w:hanging="360"/>
+      </w:pPr>
+      <w:rPr>
+        <w:rFonts w:ascii="Symbol" w:hAnsi="Symbol" w:hint="default"/>
+      </w:rPr>
+    </w:lvl>
+    <w:lvl w:ilvl="4" w:tplc="04090003" w:tentative="1">
+      <w:start w:val="1"/>
+      <w:numFmt w:val="bullet"/>
+      <w:lvlText w:val="o"/>
+      <w:lvlJc w:val="left"/>
+      <w:pPr>
+        <w:ind w:left="3600" w:hanging="360"/>
+      </w:pPr>
+      <w:rPr>
+        <w:rFonts w:ascii="Courier New" w:hAnsi="Courier New" w:cs="Courier New" w:hint="default"/>
+      </w:rPr>
+    </w:lvl>
+    <w:lvl w:ilvl="5" w:tplc="04090005" w:tentative="1">
+      <w:start w:val="1"/>
+      <w:numFmt w:val="bullet"/>
+      <w:lvlText w:val=""/>
+      <w:lvlJc w:val="left"/>
+      <w:pPr>
+        <w:ind w:left="4320" w:hanging="360"/>
+      </w:pPr>
+      <w:rPr>
+        <w:rFonts w:ascii="Wingdings" w:hAnsi="Wingdings" w:hint="default"/>
+      </w:rPr>
+    </w:lvl>
+    <w:lvl w:ilvl="6" w:tplc="04090001" w:tentative="1">
+      <w:start w:val="1"/>
+      <w:numFmt w:val="bullet"/>
+      <w:lvlText w:val=""/>
+      <w:lvlJc w:val="left"/>
+      <w:pPr>
+        <w:ind w:left="5040" w:hanging="360"/>
+      </w:pPr>
+      <w:rPr>
+        <w:rFonts w:ascii="Symbol" w:hAnsi="Symbol" w:hint="default"/>
+      </w:rPr>
+    </w:lvl>
+    <w:lvl w:ilvl="7" w:tplc="04090003" w:tentative="1">
+      <w:start w:val="1"/>
+      <w:numFmt w:val="bullet"/>
+      <w:lvlText w:val="o"/>
+      <w:lvlJc w:val="left"/>
+      <w:pPr>
+        <w:ind w:left="5760" w:hanging="360"/>
+      </w:pPr>
+      <w:rPr>
+        <w:rFonts w:ascii="Courier New" w:hAnsi="Courier New" w:cs="Courier New" w:hint="default"/>
+      </w:rPr>
+    </w:lvl>
+    <w:lvl w:ilvl="8" w:tplc="04090005" w:tentative="1">
+      <w:start w:val="1"/>
+      <w:numFmt w:val="bullet"/>
+      <w:lvlText w:val=""/>
+      <w:lvlJc w:val="left"/>
+      <w:pPr>
+        <w:ind w:left="6480" w:hanging="360"/>
+      </w:pPr>
+      <w:rPr>
+        <w:rFonts w:ascii="Wingdings" w:hAnsi="Wingdings" w:hint="default"/>
+      </w:rPr>
+    </w:lvl>
+  </w:abstractNum>
+  <w:abstractNum w:abstractNumId="5" w15:restartNumberingAfterBreak="0">
     <w:nsid w:val="307526B2"/>
     <w:multiLevelType w:val="multilevel"/>
     <w:tmpl w:val="5A909D0E"/>
@@ -2505,7 +3993,7 @@
       </w:rPr>
     </w:lvl>
   </w:abstractNum>
-  <w:abstractNum w:abstractNumId="4" w15:restartNumberingAfterBreak="0">
+  <w:abstractNum w:abstractNumId="6" w15:restartNumberingAfterBreak="0">
     <w:nsid w:val="31136669"/>
     <w:multiLevelType w:val="hybridMultilevel"/>
     <w:tmpl w:val="2836F6F2"/>
@@ -2618,7 +4106,7 @@
       </w:rPr>
     </w:lvl>
   </w:abstractNum>
-  <w:abstractNum w:abstractNumId="5" w15:restartNumberingAfterBreak="0">
+  <w:abstractNum w:abstractNumId="7" w15:restartNumberingAfterBreak="0">
     <w:nsid w:val="39F413C1"/>
     <w:multiLevelType w:val="multilevel"/>
     <w:tmpl w:val="1BCE2EAA"/>
@@ -2767,7 +4255,7 @@
       </w:rPr>
     </w:lvl>
   </w:abstractNum>
-  <w:abstractNum w:abstractNumId="6" w15:restartNumberingAfterBreak="0">
+  <w:abstractNum w:abstractNumId="8" w15:restartNumberingAfterBreak="0">
     <w:nsid w:val="4A392E03"/>
     <w:multiLevelType w:val="multilevel"/>
     <w:tmpl w:val="ED72F76A"/>
@@ -2916,7 +4404,7 @@
       </w:rPr>
     </w:lvl>
   </w:abstractNum>
-  <w:abstractNum w:abstractNumId="7" w15:restartNumberingAfterBreak="0">
+  <w:abstractNum w:abstractNumId="9" w15:restartNumberingAfterBreak="0">
     <w:nsid w:val="57C27B09"/>
     <w:multiLevelType w:val="hybridMultilevel"/>
     <w:tmpl w:val="CFD846AE"/>
@@ -3029,7 +4517,7 @@
       </w:rPr>
     </w:lvl>
   </w:abstractNum>
-  <w:abstractNum w:abstractNumId="8" w15:restartNumberingAfterBreak="0">
+  <w:abstractNum w:abstractNumId="10" w15:restartNumberingAfterBreak="0">
     <w:nsid w:val="7B1352A4"/>
     <w:multiLevelType w:val="hybridMultilevel"/>
     <w:tmpl w:val="33666040"/>
@@ -3143,31 +4631,37 @@
     </w:lvl>
   </w:abstractNum>
   <w:num w:numId="1" w16cid:durableId="444885349">
+    <w:abstractNumId w:val="8"/>
+  </w:num>
+  <w:num w:numId="2" w16cid:durableId="1332372114">
+    <w:abstractNumId w:val="1"/>
+  </w:num>
+  <w:num w:numId="3" w16cid:durableId="1398162030">
+    <w:abstractNumId w:val="7"/>
+  </w:num>
+  <w:num w:numId="4" w16cid:durableId="1269892620">
+    <w:abstractNumId w:val="5"/>
+  </w:num>
+  <w:num w:numId="5" w16cid:durableId="535701004">
+    <w:abstractNumId w:val="9"/>
+  </w:num>
+  <w:num w:numId="6" w16cid:durableId="947854644">
+    <w:abstractNumId w:val="3"/>
+  </w:num>
+  <w:num w:numId="7" w16cid:durableId="1599558779">
     <w:abstractNumId w:val="6"/>
   </w:num>
-  <w:num w:numId="2" w16cid:durableId="1332372114">
+  <w:num w:numId="8" w16cid:durableId="834876218">
+    <w:abstractNumId w:val="10"/>
+  </w:num>
+  <w:num w:numId="9" w16cid:durableId="1868592429">
+    <w:abstractNumId w:val="2"/>
+  </w:num>
+  <w:num w:numId="10" w16cid:durableId="404231772">
     <w:abstractNumId w:val="0"/>
   </w:num>
-  <w:num w:numId="3" w16cid:durableId="1398162030">
-    <w:abstractNumId w:val="5"/>
-  </w:num>
-  <w:num w:numId="4" w16cid:durableId="1269892620">
-    <w:abstractNumId w:val="3"/>
-  </w:num>
-  <w:num w:numId="5" w16cid:durableId="535701004">
-    <w:abstractNumId w:val="7"/>
-  </w:num>
-  <w:num w:numId="6" w16cid:durableId="947854644">
-    <w:abstractNumId w:val="2"/>
-  </w:num>
-  <w:num w:numId="7" w16cid:durableId="1599558779">
+  <w:num w:numId="11" w16cid:durableId="260377811">
     <w:abstractNumId w:val="4"/>
-  </w:num>
-  <w:num w:numId="8" w16cid:durableId="834876218">
-    <w:abstractNumId w:val="8"/>
-  </w:num>
-  <w:num w:numId="9" w16cid:durableId="1868592429">
-    <w:abstractNumId w:val="1"/>
   </w:num>
 </w:numbering>
 </file>

</xml_diff>